<commit_message>
Update Gameplay Plan for colony builder.docx
</commit_message>
<xml_diff>
--- a/Gameplay ideas/Gameplay Plan for colony builder.docx
+++ b/Gameplay ideas/Gameplay Plan for colony builder.docx
@@ -69,6 +69,19 @@
     </w:p>
     <w:p>
       <w:pPr>
+        <w:pStyle w:val="ListParagraph"/>
+        <w:numPr>
+          <w:ilvl w:val="0"/>
+          <w:numId w:val="1"/>
+        </w:numPr>
+        <w:jc w:val="both"/>
+      </w:pPr>
+      <w:r>
+        <w:t xml:space="preserve">Every unbuilt settlement, road, mining location, and farm will be visible initially, but only consecutive locations will be available to be built on. </w:t>
+      </w:r>
+    </w:p>
+    <w:p>
+      <w:pPr>
         <w:jc w:val="both"/>
       </w:pPr>
       <w:r>
@@ -200,6 +213,478 @@
       </w:pPr>
       <w:r>
         <w:t>Get the potential building locations to appear on the screen.</w:t>
+      </w:r>
+    </w:p>
+    <w:p>
+      <w:pPr>
+        <w:pStyle w:val="ListParagraph"/>
+        <w:numPr>
+          <w:ilvl w:val="1"/>
+          <w:numId w:val="2"/>
+        </w:numPr>
+        <w:jc w:val="both"/>
+        <w:rPr>
+          <w:strike/>
+        </w:rPr>
+      </w:pPr>
+      <w:r>
+        <w:rPr>
+          <w:strike/>
+        </w:rPr>
+        <w:t>Get first available unbuilt settlement to appear</w:t>
+      </w:r>
+    </w:p>
+    <w:p>
+      <w:pPr>
+        <w:pStyle w:val="ListParagraph"/>
+        <w:numPr>
+          <w:ilvl w:val="1"/>
+          <w:numId w:val="2"/>
+        </w:numPr>
+        <w:jc w:val="both"/>
+        <w:rPr>
+          <w:strike/>
+        </w:rPr>
+      </w:pPr>
+      <w:r>
+        <w:rPr>
+          <w:strike/>
+        </w:rPr>
+        <w:t>Get the first available unbuilt roads to appear</w:t>
+      </w:r>
+    </w:p>
+    <w:p>
+      <w:pPr>
+        <w:pStyle w:val="ListParagraph"/>
+        <w:numPr>
+          <w:ilvl w:val="0"/>
+          <w:numId w:val="2"/>
+        </w:numPr>
+        <w:jc w:val="both"/>
+      </w:pPr>
+      <w:r>
+        <w:t>Get the action bar to appear</w:t>
+      </w:r>
+    </w:p>
+    <w:p>
+      <w:pPr>
+        <w:pStyle w:val="ListParagraph"/>
+        <w:numPr>
+          <w:ilvl w:val="1"/>
+          <w:numId w:val="2"/>
+        </w:numPr>
+        <w:jc w:val="both"/>
+        <w:rPr>
+          <w:strike/>
+        </w:rPr>
+      </w:pPr>
+      <w:r>
+        <w:rPr>
+          <w:strike/>
+        </w:rPr>
+        <w:t xml:space="preserve">Get working </w:t>
+      </w:r>
+      <w:proofErr w:type="gramStart"/>
+      <w:r>
+        <w:rPr>
+          <w:strike/>
+        </w:rPr>
+        <w:t>villagers</w:t>
+      </w:r>
+      <w:proofErr w:type="gramEnd"/>
+      <w:r>
+        <w:rPr>
+          <w:strike/>
+        </w:rPr>
+        <w:t xml:space="preserve"> text to appear</w:t>
+      </w:r>
+    </w:p>
+    <w:p>
+      <w:pPr>
+        <w:pStyle w:val="ListParagraph"/>
+        <w:numPr>
+          <w:ilvl w:val="1"/>
+          <w:numId w:val="2"/>
+        </w:numPr>
+        <w:jc w:val="both"/>
+        <w:rPr>
+          <w:strike/>
+        </w:rPr>
+      </w:pPr>
+      <w:r>
+        <w:rPr>
+          <w:strike/>
+        </w:rPr>
+        <w:t>get vertical line to appear</w:t>
+      </w:r>
+    </w:p>
+    <w:p>
+      <w:pPr>
+        <w:pStyle w:val="ListParagraph"/>
+        <w:numPr>
+          <w:ilvl w:val="1"/>
+          <w:numId w:val="2"/>
+        </w:numPr>
+        <w:jc w:val="both"/>
+        <w:rPr>
+          <w:strike/>
+        </w:rPr>
+      </w:pPr>
+      <w:r>
+        <w:rPr>
+          <w:strike/>
+        </w:rPr>
+        <w:t>get food stuff to appear</w:t>
+      </w:r>
+    </w:p>
+    <w:p>
+      <w:pPr>
+        <w:pStyle w:val="ListParagraph"/>
+        <w:numPr>
+          <w:ilvl w:val="2"/>
+          <w:numId w:val="2"/>
+        </w:numPr>
+        <w:jc w:val="both"/>
+        <w:rPr>
+          <w:strike/>
+        </w:rPr>
+      </w:pPr>
+      <w:r>
+        <w:rPr>
+          <w:strike/>
+        </w:rPr>
+        <w:t>food text</w:t>
+      </w:r>
+    </w:p>
+    <w:p>
+      <w:pPr>
+        <w:pStyle w:val="ListParagraph"/>
+        <w:numPr>
+          <w:ilvl w:val="2"/>
+          <w:numId w:val="2"/>
+        </w:numPr>
+        <w:jc w:val="both"/>
+        <w:rPr>
+          <w:strike/>
+        </w:rPr>
+      </w:pPr>
+      <w:r>
+        <w:rPr>
+          <w:strike/>
+        </w:rPr>
+        <w:t>minus</w:t>
+      </w:r>
+    </w:p>
+    <w:p>
+      <w:pPr>
+        <w:pStyle w:val="ListParagraph"/>
+        <w:numPr>
+          <w:ilvl w:val="2"/>
+          <w:numId w:val="2"/>
+        </w:numPr>
+        <w:jc w:val="both"/>
+        <w:rPr>
+          <w:strike/>
+        </w:rPr>
+      </w:pPr>
+      <w:r>
+        <w:rPr>
+          <w:strike/>
+        </w:rPr>
+        <w:t>add</w:t>
+      </w:r>
+    </w:p>
+    <w:p>
+      <w:pPr>
+        <w:pStyle w:val="ListParagraph"/>
+        <w:numPr>
+          <w:ilvl w:val="2"/>
+          <w:numId w:val="2"/>
+        </w:numPr>
+        <w:jc w:val="both"/>
+        <w:rPr>
+          <w:strike/>
+        </w:rPr>
+      </w:pPr>
+      <w:r>
+        <w:rPr>
+          <w:strike/>
+        </w:rPr>
+        <w:t>value</w:t>
+      </w:r>
+    </w:p>
+    <w:p>
+      <w:pPr>
+        <w:pStyle w:val="ListParagraph"/>
+        <w:numPr>
+          <w:ilvl w:val="1"/>
+          <w:numId w:val="2"/>
+        </w:numPr>
+        <w:jc w:val="both"/>
+        <w:rPr>
+          <w:strike/>
+        </w:rPr>
+      </w:pPr>
+      <w:r>
+        <w:rPr>
+          <w:strike/>
+        </w:rPr>
+        <w:t>get wood stuff to appear</w:t>
+      </w:r>
+    </w:p>
+    <w:p>
+      <w:pPr>
+        <w:pStyle w:val="ListParagraph"/>
+        <w:numPr>
+          <w:ilvl w:val="2"/>
+          <w:numId w:val="2"/>
+        </w:numPr>
+        <w:jc w:val="both"/>
+        <w:rPr>
+          <w:strike/>
+        </w:rPr>
+      </w:pPr>
+      <w:r>
+        <w:rPr>
+          <w:strike/>
+        </w:rPr>
+        <w:t>wood text</w:t>
+      </w:r>
+    </w:p>
+    <w:p>
+      <w:pPr>
+        <w:pStyle w:val="ListParagraph"/>
+        <w:numPr>
+          <w:ilvl w:val="2"/>
+          <w:numId w:val="2"/>
+        </w:numPr>
+        <w:jc w:val="both"/>
+        <w:rPr>
+          <w:strike/>
+        </w:rPr>
+      </w:pPr>
+      <w:r>
+        <w:rPr>
+          <w:strike/>
+        </w:rPr>
+        <w:t>minus</w:t>
+      </w:r>
+    </w:p>
+    <w:p>
+      <w:pPr>
+        <w:pStyle w:val="ListParagraph"/>
+        <w:numPr>
+          <w:ilvl w:val="2"/>
+          <w:numId w:val="2"/>
+        </w:numPr>
+        <w:jc w:val="both"/>
+        <w:rPr>
+          <w:strike/>
+        </w:rPr>
+      </w:pPr>
+      <w:r>
+        <w:rPr>
+          <w:strike/>
+        </w:rPr>
+        <w:t>add</w:t>
+      </w:r>
+    </w:p>
+    <w:p>
+      <w:pPr>
+        <w:pStyle w:val="ListParagraph"/>
+        <w:numPr>
+          <w:ilvl w:val="2"/>
+          <w:numId w:val="2"/>
+        </w:numPr>
+        <w:jc w:val="both"/>
+        <w:rPr>
+          <w:strike/>
+        </w:rPr>
+      </w:pPr>
+      <w:r>
+        <w:rPr>
+          <w:strike/>
+        </w:rPr>
+        <w:t>value</w:t>
+      </w:r>
+    </w:p>
+    <w:p>
+      <w:pPr>
+        <w:pStyle w:val="ListParagraph"/>
+        <w:numPr>
+          <w:ilvl w:val="1"/>
+          <w:numId w:val="2"/>
+        </w:numPr>
+        <w:jc w:val="both"/>
+        <w:rPr>
+          <w:strike/>
+        </w:rPr>
+      </w:pPr>
+      <w:r>
+        <w:rPr>
+          <w:strike/>
+        </w:rPr>
+        <w:t>get stone stuff to appear</w:t>
+      </w:r>
+    </w:p>
+    <w:p>
+      <w:pPr>
+        <w:pStyle w:val="ListParagraph"/>
+        <w:numPr>
+          <w:ilvl w:val="2"/>
+          <w:numId w:val="2"/>
+        </w:numPr>
+        <w:jc w:val="both"/>
+        <w:rPr>
+          <w:strike/>
+        </w:rPr>
+      </w:pPr>
+      <w:r>
+        <w:rPr>
+          <w:strike/>
+        </w:rPr>
+        <w:t>stone text</w:t>
+      </w:r>
+    </w:p>
+    <w:p>
+      <w:pPr>
+        <w:pStyle w:val="ListParagraph"/>
+        <w:numPr>
+          <w:ilvl w:val="2"/>
+          <w:numId w:val="2"/>
+        </w:numPr>
+        <w:jc w:val="both"/>
+        <w:rPr>
+          <w:strike/>
+        </w:rPr>
+      </w:pPr>
+      <w:r>
+        <w:rPr>
+          <w:strike/>
+        </w:rPr>
+        <w:t>minus</w:t>
+      </w:r>
+    </w:p>
+    <w:p>
+      <w:pPr>
+        <w:pStyle w:val="ListParagraph"/>
+        <w:numPr>
+          <w:ilvl w:val="2"/>
+          <w:numId w:val="2"/>
+        </w:numPr>
+        <w:jc w:val="both"/>
+        <w:rPr>
+          <w:strike/>
+        </w:rPr>
+      </w:pPr>
+      <w:r>
+        <w:rPr>
+          <w:strike/>
+        </w:rPr>
+        <w:t>add</w:t>
+      </w:r>
+    </w:p>
+    <w:p>
+      <w:pPr>
+        <w:pStyle w:val="ListParagraph"/>
+        <w:numPr>
+          <w:ilvl w:val="2"/>
+          <w:numId w:val="2"/>
+        </w:numPr>
+        <w:jc w:val="both"/>
+        <w:rPr>
+          <w:strike/>
+        </w:rPr>
+      </w:pPr>
+      <w:r>
+        <w:rPr>
+          <w:strike/>
+        </w:rPr>
+        <w:t>value</w:t>
+      </w:r>
+    </w:p>
+    <w:p>
+      <w:pPr>
+        <w:pStyle w:val="ListParagraph"/>
+        <w:numPr>
+          <w:ilvl w:val="1"/>
+          <w:numId w:val="2"/>
+        </w:numPr>
+        <w:jc w:val="both"/>
+        <w:rPr>
+          <w:strike/>
+        </w:rPr>
+      </w:pPr>
+      <w:r>
+        <w:rPr>
+          <w:strike/>
+        </w:rPr>
+        <w:t>get unemployed stuff to appear</w:t>
+      </w:r>
+    </w:p>
+    <w:p>
+      <w:pPr>
+        <w:pStyle w:val="ListParagraph"/>
+        <w:numPr>
+          <w:ilvl w:val="2"/>
+          <w:numId w:val="2"/>
+        </w:numPr>
+        <w:jc w:val="both"/>
+        <w:rPr>
+          <w:strike/>
+        </w:rPr>
+      </w:pPr>
+      <w:r>
+        <w:rPr>
+          <w:strike/>
+        </w:rPr>
+        <w:t>unemployed text</w:t>
+      </w:r>
+    </w:p>
+    <w:p>
+      <w:pPr>
+        <w:pStyle w:val="ListParagraph"/>
+        <w:numPr>
+          <w:ilvl w:val="2"/>
+          <w:numId w:val="2"/>
+        </w:numPr>
+        <w:jc w:val="both"/>
+      </w:pPr>
+      <w:r>
+        <w:rPr>
+          <w:strike/>
+        </w:rPr>
+        <w:lastRenderedPageBreak/>
+        <w:t>value</w:t>
+      </w:r>
+    </w:p>
+    <w:p>
+      <w:pPr>
+        <w:pStyle w:val="ListParagraph"/>
+        <w:numPr>
+          <w:ilvl w:val="0"/>
+          <w:numId w:val="2"/>
+        </w:numPr>
+        <w:jc w:val="both"/>
+      </w:pPr>
+      <w:r>
+        <w:t>Make the mouse action start to work. Test it to ensure it works</w:t>
+      </w:r>
+    </w:p>
+    <w:p>
+      <w:pPr>
+        <w:pStyle w:val="ListParagraph"/>
+        <w:numPr>
+          <w:ilvl w:val="0"/>
+          <w:numId w:val="2"/>
+        </w:numPr>
+        <w:jc w:val="both"/>
+      </w:pPr>
+      <w:r>
+        <w:t xml:space="preserve">Make an action to detect which construction locations are available to be built on. </w:t>
+      </w:r>
+      <w:r>
+        <w:t>Perhaps I should make available building locations a lighter color than non-available ones.</w:t>
       </w:r>
     </w:p>
     <w:sectPr>
@@ -230,7 +715,7 @@
         <w:rFonts w:hint="default"/>
       </w:rPr>
     </w:lvl>
-    <w:lvl w:ilvl="1" w:tplc="04090019" w:tentative="1">
+    <w:lvl w:ilvl="1" w:tplc="04090019">
       <w:start w:val="1"/>
       <w:numFmt w:val="lowerLetter"/>
       <w:lvlText w:val="%2."/>
@@ -239,7 +724,7 @@
         <w:ind w:left="1440" w:hanging="360"/>
       </w:pPr>
     </w:lvl>
-    <w:lvl w:ilvl="2" w:tplc="0409001B" w:tentative="1">
+    <w:lvl w:ilvl="2" w:tplc="0409001B">
       <w:start w:val="1"/>
       <w:numFmt w:val="lowerRoman"/>
       <w:lvlText w:val="%3."/>
@@ -248,7 +733,7 @@
         <w:ind w:left="2160" w:hanging="180"/>
       </w:pPr>
     </w:lvl>
-    <w:lvl w:ilvl="3" w:tplc="0409000F" w:tentative="1">
+    <w:lvl w:ilvl="3" w:tplc="0409000F">
       <w:start w:val="1"/>
       <w:numFmt w:val="decimal"/>
       <w:lvlText w:val="%4."/>

</xml_diff>